<commit_message>
first pangrea, then meteor happens
</commit_message>
<xml_diff>
--- a/corporate/templates/IR PROCEDURE REFERENCE.docx
+++ b/corporate/templates/IR PROCEDURE REFERENCE.docx
@@ -4,21 +4,6 @@
   <w:body>
     <w:p>
       <w:pPr>
-        <w:ind w:left="0" w:firstLine="0"/>
-        <w:rPr>
-          <w:color w:val="666666"/>
-          <w:sz w:val="24"/>
-          <w:szCs w:val="24"/>
-        </w:rPr>
-      </w:pPr>
-      <w:r>
-        <w:rPr>
-          <w:rtl w:val="0"/>
-        </w:rPr>
-      </w:r>
-    </w:p>
-    <w:p>
-      <w:pPr>
         <w:spacing w:after="25" w:line="288" w:lineRule="auto"/>
         <w:rPr/>
       </w:pPr>
@@ -91,14 +76,17 @@
       <w:pPr>
         <w:numPr>
           <w:ilvl w:val="0"/>
-          <w:numId w:val="5"/>
+          <w:numId w:val="3"/>
         </w:numPr>
         <w:spacing w:after="25" w:line="288" w:lineRule="auto"/>
         <w:ind w:left="720" w:hanging="360"/>
-        <w:rPr>
-          <w:u w:val="none"/>
-        </w:rPr>
-      </w:pPr>
+      </w:pPr>
+      <w:r>
+        <w:rPr>
+          <w:rtl w:val="0"/>
+        </w:rPr>
+        <w:t xml:space="preserve">We </w:t>
+      </w:r>
       <w:r>
         <w:rPr>
           <w:rtl w:val="0"/>
@@ -119,30 +107,155 @@
     </w:p>
     <w:p>
       <w:pPr>
+        <w:pStyle w:val="Heading3"/>
+        <w:spacing w:after="25" w:before="0" w:line="288" w:lineRule="auto"/>
+        <w:rPr>
+          <w:color w:val="000000"/>
+          <w:sz w:val="32"/>
+          <w:szCs w:val="32"/>
+        </w:rPr>
+      </w:pPr>
+      <w:bookmarkStart w:colFirst="0" w:colLast="0" w:name="_ep45tnmr4bh5" w:id="2"/>
+      <w:bookmarkEnd w:id="2"/>
+      <w:r>
+        <w:rPr>
+          <w:color w:val="000000"/>
+          <w:sz w:val="32"/>
+          <w:szCs w:val="32"/>
+          <w:rtl w:val="0"/>
+        </w:rPr>
+        <w:t xml:space="preserve">Scope</w:t>
+      </w:r>
+    </w:p>
+    <w:p>
+      <w:pPr>
+        <w:spacing w:after="25" w:line="288" w:lineRule="auto"/>
+        <w:rPr/>
+      </w:pPr>
+      <w:r>
+        <w:rPr>
+          <w:rtl w:val="0"/>
+        </w:rPr>
+        <w:t xml:space="preserve">all employees, devices, infrastructure, and contracted third-party vendors </w:t>
+      </w:r>
+    </w:p>
+    <w:p>
+      <w:pPr>
+        <w:spacing w:after="25" w:line="288" w:lineRule="auto"/>
+        <w:rPr>
+          <w:sz w:val="24"/>
+          <w:szCs w:val="24"/>
+        </w:rPr>
+      </w:pPr>
+      <w:r>
+        <w:rPr>
+          <w:rtl w:val="0"/>
+        </w:rPr>
+      </w:r>
+    </w:p>
+    <w:p>
+      <w:pPr>
+        <w:pStyle w:val="Heading3"/>
+        <w:spacing w:after="25" w:before="0" w:line="288" w:lineRule="auto"/>
+        <w:rPr>
+          <w:color w:val="000000"/>
+          <w:sz w:val="32"/>
+          <w:szCs w:val="32"/>
+        </w:rPr>
+      </w:pPr>
+      <w:bookmarkStart w:colFirst="0" w:colLast="0" w:name="_vdsu0drb8ntl" w:id="3"/>
+      <w:bookmarkEnd w:id="3"/>
+      <w:r>
+        <w:rPr>
+          <w:color w:val="000000"/>
+          <w:sz w:val="32"/>
+          <w:szCs w:val="32"/>
+          <w:rtl w:val="0"/>
+        </w:rPr>
+        <w:t xml:space="preserve">Preparation and Planning</w:t>
+      </w:r>
+    </w:p>
+    <w:p>
+      <w:pPr>
+        <w:spacing w:after="25" w:line="288" w:lineRule="auto"/>
+        <w:ind w:left="0" w:firstLine="0"/>
+        <w:rPr/>
+      </w:pPr>
+      <w:r>
+        <w:rPr>
+          <w:rtl w:val="0"/>
+        </w:rPr>
+        <w:t xml:space="preserve">To prepare</w:t>
+      </w:r>
+    </w:p>
+    <w:p>
+      <w:pPr>
         <w:numPr>
           <w:ilvl w:val="0"/>
-          <w:numId w:val="7"/>
+          <w:numId w:val="6"/>
+        </w:numPr>
+        <w:spacing w:after="0" w:afterAutospacing="0" w:line="288" w:lineRule="auto"/>
+        <w:ind w:left="720" w:hanging="360"/>
+      </w:pPr>
+      <w:r>
+        <w:rPr>
+          <w:rtl w:val="0"/>
+        </w:rPr>
+        <w:t xml:space="preserve">Training, chain of command/management, routine security education</w:t>
+      </w:r>
+    </w:p>
+    <w:p>
+      <w:pPr>
+        <w:numPr>
+          <w:ilvl w:val="0"/>
+          <w:numId w:val="6"/>
+        </w:numPr>
+        <w:spacing w:after="0" w:afterAutospacing="0" w:line="288" w:lineRule="auto"/>
+        <w:ind w:left="720" w:hanging="360"/>
+      </w:pPr>
+      <w:r>
+        <w:rPr>
+          <w:rtl w:val="0"/>
+        </w:rPr>
+        <w:t xml:space="preserve">Dedicated infrastructure to support via Implement SIEM, prioritize critical and unpatchable stuff, specialized alerts (IDS portion)</w:t>
+      </w:r>
+    </w:p>
+    <w:p>
+      <w:pPr>
+        <w:numPr>
+          <w:ilvl w:val="1"/>
+          <w:numId w:val="6"/>
+        </w:numPr>
+        <w:spacing w:after="0" w:afterAutospacing="0" w:line="288" w:lineRule="auto"/>
+        <w:ind w:left="1440" w:hanging="360"/>
+      </w:pPr>
+      <w:r>
+        <w:rPr>
+          <w:rtl w:val="0"/>
+        </w:rPr>
+        <w:t xml:space="preserve">Additional countermeasures/defenses as needed</w:t>
+      </w:r>
+    </w:p>
+    <w:p>
+      <w:pPr>
+        <w:numPr>
+          <w:ilvl w:val="0"/>
+          <w:numId w:val="6"/>
         </w:numPr>
         <w:spacing w:after="25" w:line="288" w:lineRule="auto"/>
         <w:ind w:left="720" w:hanging="360"/>
-        <w:rPr>
-          <w:u w:val="none"/>
-        </w:rPr>
-      </w:pPr>
-      <w:r>
-        <w:rPr>
-          <w:rtl w:val="0"/>
-        </w:rPr>
-        <w:t xml:space="preserve">See National Institute of Standards and Technology (NIST)’s Computer Security Incident Handling Guide, Section 3, “Handling an Incident”</w:t>
+      </w:pPr>
+      <w:r>
+        <w:rPr>
+          <w:rtl w:val="0"/>
+        </w:rPr>
+        <w:t xml:space="preserve">Backup critical data and services regularly, to prevent complete loss </w:t>
       </w:r>
     </w:p>
     <w:p>
       <w:pPr>
         <w:spacing w:after="25" w:line="288" w:lineRule="auto"/>
-        <w:rPr>
-          <w:sz w:val="24"/>
-          <w:szCs w:val="24"/>
-        </w:rPr>
+        <w:rPr/>
       </w:pPr>
       <w:r>
         <w:rPr>
@@ -160,8 +273,8 @@
           <w:szCs w:val="32"/>
         </w:rPr>
       </w:pPr>
-      <w:bookmarkStart w:colFirst="0" w:colLast="0" w:name="_ep45tnmr4bh5" w:id="2"/>
-      <w:bookmarkEnd w:id="2"/>
+      <w:bookmarkStart w:colFirst="0" w:colLast="0" w:name="_ugdvntnfku0y" w:id="4"/>
+      <w:bookmarkEnd w:id="4"/>
       <w:r>
         <w:rPr>
           <w:color w:val="000000"/>
@@ -169,28 +282,83 @@
           <w:szCs w:val="32"/>
           <w:rtl w:val="0"/>
         </w:rPr>
-        <w:t xml:space="preserve">Scope</w:t>
-      </w:r>
-    </w:p>
-    <w:p>
-      <w:pPr>
-        <w:spacing w:after="25" w:line="288" w:lineRule="auto"/>
+        <w:t xml:space="preserve">Detection and Analysis</w:t>
+      </w:r>
+    </w:p>
+    <w:p>
+      <w:pPr>
         <w:rPr/>
       </w:pPr>
       <w:r>
         <w:rPr>
           <w:rtl w:val="0"/>
         </w:rPr>
-        <w:t xml:space="preserve">all employees, devices, infrastructure, and contracted third-party vendors </w:t>
-      </w:r>
-    </w:p>
-    <w:p>
-      <w:pPr>
-        <w:spacing w:after="25" w:line="288" w:lineRule="auto"/>
-        <w:rPr>
-          <w:sz w:val="24"/>
-          <w:szCs w:val="24"/>
-        </w:rPr>
+        <w:t xml:space="preserve">Our team will utilize</w:t>
+      </w:r>
+    </w:p>
+    <w:p>
+      <w:pPr>
+        <w:numPr>
+          <w:ilvl w:val="0"/>
+          <w:numId w:val="4"/>
+        </w:numPr>
+        <w:ind w:left="720" w:hanging="360"/>
+      </w:pPr>
+      <w:r>
+        <w:rPr>
+          <w:rtl w:val="0"/>
+        </w:rPr>
+        <w:t xml:space="preserve">Monitoring tools, automated solutions; IDS/IPS</w:t>
+      </w:r>
+    </w:p>
+    <w:p>
+      <w:pPr>
+        <w:numPr>
+          <w:ilvl w:val="0"/>
+          <w:numId w:val="4"/>
+        </w:numPr>
+        <w:ind w:left="720" w:hanging="360"/>
+      </w:pPr>
+      <w:r>
+        <w:rPr>
+          <w:rtl w:val="0"/>
+        </w:rPr>
+        <w:t xml:space="preserve">Manually review logs as needed</w:t>
+      </w:r>
+    </w:p>
+    <w:p>
+      <w:pPr>
+        <w:numPr>
+          <w:ilvl w:val="0"/>
+          <w:numId w:val="4"/>
+        </w:numPr>
+        <w:ind w:left="720" w:hanging="360"/>
+      </w:pPr>
+      <w:r>
+        <w:rPr>
+          <w:rtl w:val="0"/>
+        </w:rPr>
+        <w:t xml:space="preserve">Document and preserve as possible in event of incident</w:t>
+      </w:r>
+    </w:p>
+    <w:p>
+      <w:pPr>
+        <w:numPr>
+          <w:ilvl w:val="0"/>
+          <w:numId w:val="4"/>
+        </w:numPr>
+        <w:ind w:left="720" w:hanging="360"/>
+      </w:pPr>
+      <w:r>
+        <w:rPr>
+          <w:rtl w:val="0"/>
+        </w:rPr>
+        <w:t xml:space="preserve">Analyze methodology to guide targeted response (see MITRE ATT&amp;CK), aim for thorough reflection</w:t>
+      </w:r>
+    </w:p>
+    <w:p>
+      <w:pPr>
+        <w:rPr/>
       </w:pPr>
       <w:r>
         <w:rPr>
@@ -208,8 +376,8 @@
           <w:szCs w:val="32"/>
         </w:rPr>
       </w:pPr>
-      <w:bookmarkStart w:colFirst="0" w:colLast="0" w:name="_vdsu0drb8ntl" w:id="3"/>
-      <w:bookmarkEnd w:id="3"/>
+      <w:bookmarkStart w:colFirst="0" w:colLast="0" w:name="_w0yjno8eg5of" w:id="5"/>
+      <w:bookmarkEnd w:id="5"/>
       <w:r>
         <w:rPr>
           <w:color w:val="000000"/>
@@ -217,7 +385,18 @@
           <w:szCs w:val="32"/>
           <w:rtl w:val="0"/>
         </w:rPr>
-        <w:t xml:space="preserve">Preparation and Planning</w:t>
+        <w:t xml:space="preserve">Containment, Eradication, and Recovery</w:t>
+      </w:r>
+    </w:p>
+    <w:p>
+      <w:pPr>
+        <w:rPr/>
+      </w:pPr>
+      <w:r>
+        <w:rPr>
+          <w:rtl w:val="0"/>
+        </w:rPr>
+        <w:t xml:space="preserve">To contain threat minimize impact</w:t>
       </w:r>
     </w:p>
     <w:p>
@@ -228,72 +407,12 @@
         </w:numPr>
         <w:spacing w:after="0" w:afterAutospacing="0" w:line="288" w:lineRule="auto"/>
         <w:ind w:left="720" w:hanging="360"/>
-        <w:rPr>
-          <w:u w:val="none"/>
-        </w:rPr>
-      </w:pPr>
-      <w:r>
-        <w:rPr>
-          <w:rtl w:val="0"/>
-        </w:rPr>
-        <w:t xml:space="preserve">Training, chain of command/management, routine education</w:t>
-      </w:r>
-    </w:p>
-    <w:p>
-      <w:pPr>
-        <w:numPr>
-          <w:ilvl w:val="0"/>
-          <w:numId w:val="2"/>
-        </w:numPr>
-        <w:spacing w:after="0" w:afterAutospacing="0" w:line="288" w:lineRule="auto"/>
-        <w:ind w:left="720" w:hanging="360"/>
-        <w:rPr>
-          <w:u w:val="none"/>
-        </w:rPr>
-      </w:pPr>
-      <w:r>
-        <w:rPr>
-          <w:rtl w:val="0"/>
-        </w:rPr>
-        <w:t xml:space="preserve">R&amp;Rs for rapid-response</w:t>
-      </w:r>
-    </w:p>
-    <w:p>
-      <w:pPr>
-        <w:numPr>
-          <w:ilvl w:val="0"/>
-          <w:numId w:val="2"/>
-        </w:numPr>
-        <w:spacing w:after="0" w:afterAutospacing="0" w:line="288" w:lineRule="auto"/>
-        <w:ind w:left="720" w:hanging="360"/>
-        <w:rPr>
-          <w:u w:val="none"/>
-        </w:rPr>
-      </w:pPr>
-      <w:r>
-        <w:rPr>
-          <w:rtl w:val="0"/>
-        </w:rPr>
-        <w:t xml:space="preserve">Implement SIEM, prioritize critical and unpatchable stuff, specialized alerts (IDS portion)</w:t>
-      </w:r>
-    </w:p>
-    <w:p>
-      <w:pPr>
-        <w:numPr>
-          <w:ilvl w:val="1"/>
-          <w:numId w:val="2"/>
-        </w:numPr>
-        <w:spacing w:after="0" w:afterAutospacing="0" w:line="288" w:lineRule="auto"/>
-        <w:ind w:left="1440" w:hanging="360"/>
-        <w:rPr>
-          <w:u w:val="none"/>
-        </w:rPr>
-      </w:pPr>
-      <w:r>
-        <w:rPr>
-          <w:rtl w:val="0"/>
-        </w:rPr>
-        <w:t xml:space="preserve">Additional countermeasures/defenses as needed</w:t>
+      </w:pPr>
+      <w:r>
+        <w:rPr>
+          <w:rtl w:val="0"/>
+        </w:rPr>
+        <w:t xml:space="preserve">Identify root cause, eradicate from there (out malware, disable bad accs, identify vulns, disable service)</w:t>
       </w:r>
     </w:p>
     <w:p>
@@ -304,29 +423,18 @@
         </w:numPr>
         <w:spacing w:after="25" w:line="288" w:lineRule="auto"/>
         <w:ind w:left="720" w:hanging="360"/>
-        <w:rPr>
-          <w:u w:val="none"/>
-        </w:rPr>
-      </w:pPr>
-      <w:r>
-        <w:rPr>
-          <w:rtl w:val="0"/>
-        </w:rPr>
-        <w:t xml:space="preserve">Backup critical data and services regularly, no complete loss happening here</w:t>
-      </w:r>
-      <w:r>
-        <w:rPr>
-          <w:rtl w:val="0"/>
-        </w:rPr>
+      </w:pPr>
+      <w:r>
+        <w:rPr>
+          <w:rtl w:val="0"/>
+        </w:rPr>
+        <w:t xml:space="preserve">After adversary eradication, work on restoring normal ops and secure as best as possible (restore from backup, patch, rotate, change perms + firewalls)</w:t>
       </w:r>
     </w:p>
     <w:p>
       <w:pPr>
         <w:spacing w:after="25" w:line="288" w:lineRule="auto"/>
-        <w:rPr>
-          <w:sz w:val="24"/>
-          <w:szCs w:val="24"/>
-        </w:rPr>
+        <w:rPr/>
       </w:pPr>
       <w:r>
         <w:rPr>
@@ -344,8 +452,8 @@
           <w:szCs w:val="32"/>
         </w:rPr>
       </w:pPr>
-      <w:bookmarkStart w:colFirst="0" w:colLast="0" w:name="_c94gmbro5hgm" w:id="4"/>
-      <w:bookmarkEnd w:id="4"/>
+      <w:bookmarkStart w:colFirst="0" w:colLast="0" w:name="_u5rz7spll775" w:id="6"/>
+      <w:bookmarkEnd w:id="6"/>
       <w:r>
         <w:rPr>
           <w:color w:val="000000"/>
@@ -353,220 +461,18 @@
           <w:szCs w:val="32"/>
           <w:rtl w:val="0"/>
         </w:rPr>
-        <w:t xml:space="preserve">Detection and Analysis</w:t>
-      </w:r>
-    </w:p>
-    <w:p>
-      <w:pPr>
-        <w:numPr>
-          <w:ilvl w:val="0"/>
-          <w:numId w:val="3"/>
-        </w:numPr>
-        <w:ind w:left="720" w:hanging="360"/>
-        <w:rPr>
-          <w:u w:val="none"/>
-        </w:rPr>
-      </w:pPr>
-      <w:r>
-        <w:rPr>
-          <w:rtl w:val="0"/>
-        </w:rPr>
-        <w:t xml:space="preserve">Monitoring tools, automated solutions; IDS/IPS</w:t>
-      </w:r>
-    </w:p>
-    <w:p>
-      <w:pPr>
-        <w:numPr>
-          <w:ilvl w:val="0"/>
-          <w:numId w:val="3"/>
-        </w:numPr>
-        <w:ind w:left="720" w:hanging="360"/>
-        <w:rPr>
-          <w:u w:val="none"/>
-        </w:rPr>
-      </w:pPr>
-      <w:r>
-        <w:rPr>
-          <w:rtl w:val="0"/>
-        </w:rPr>
-        <w:t xml:space="preserve">Create baseline to minimize false positives, manual review as needed</w:t>
-      </w:r>
-    </w:p>
-    <w:p>
-      <w:pPr>
-        <w:numPr>
-          <w:ilvl w:val="0"/>
-          <w:numId w:val="3"/>
-        </w:numPr>
-        <w:ind w:left="720" w:hanging="360"/>
-        <w:rPr>
-          <w:u w:val="none"/>
-        </w:rPr>
-      </w:pPr>
-      <w:r>
-        <w:rPr>
-          <w:rtl w:val="0"/>
-        </w:rPr>
-        <w:t xml:space="preserve">Document and preserve as possible in event of incident</w:t>
-      </w:r>
-    </w:p>
-    <w:p>
-      <w:pPr>
-        <w:numPr>
-          <w:ilvl w:val="0"/>
-          <w:numId w:val="3"/>
-        </w:numPr>
-        <w:ind w:left="720" w:hanging="360"/>
-        <w:rPr>
-          <w:u w:val="none"/>
-        </w:rPr>
-      </w:pPr>
-      <w:r>
-        <w:rPr>
-          <w:rtl w:val="0"/>
-        </w:rPr>
-        <w:t xml:space="preserve">Analyze methodology to guide targeted response (see MITRE ATT&amp;CK), aim for thorough post-mortem</w:t>
-      </w:r>
-    </w:p>
-    <w:p>
-      <w:pPr>
-        <w:spacing w:after="25" w:line="288" w:lineRule="auto"/>
-        <w:rPr>
-          <w:sz w:val="24"/>
-          <w:szCs w:val="24"/>
-        </w:rPr>
-      </w:pPr>
-      <w:r>
-        <w:rPr>
-          <w:rtl w:val="0"/>
-        </w:rPr>
-      </w:r>
-    </w:p>
-    <w:p>
-      <w:pPr>
-        <w:pStyle w:val="Heading3"/>
-        <w:spacing w:after="25" w:before="0" w:line="288" w:lineRule="auto"/>
-        <w:rPr>
-          <w:color w:val="000000"/>
-          <w:sz w:val="32"/>
-          <w:szCs w:val="32"/>
-        </w:rPr>
-      </w:pPr>
-      <w:bookmarkStart w:colFirst="0" w:colLast="0" w:name="_gq5i98nb0vys" w:id="5"/>
-      <w:bookmarkEnd w:id="5"/>
-      <w:r>
-        <w:rPr>
-          <w:color w:val="000000"/>
-          <w:sz w:val="32"/>
-          <w:szCs w:val="32"/>
-          <w:rtl w:val="0"/>
-        </w:rPr>
-        <w:t xml:space="preserve">Containment, Eradication, and Recovery</w:t>
-      </w:r>
-    </w:p>
-    <w:p>
-      <w:pPr>
-        <w:numPr>
-          <w:ilvl w:val="0"/>
-          <w:numId w:val="6"/>
-        </w:numPr>
-        <w:spacing w:after="0" w:afterAutospacing="0" w:line="288" w:lineRule="auto"/>
-        <w:ind w:left="720" w:hanging="360"/>
-        <w:rPr>
-          <w:u w:val="none"/>
-        </w:rPr>
-      </w:pPr>
-      <w:r>
-        <w:rPr>
-          <w:rtl w:val="0"/>
-        </w:rPr>
-        <w:t xml:space="preserve">Contain threat to mitigate impact, minimize blast radius</w:t>
-      </w:r>
-    </w:p>
-    <w:p>
-      <w:pPr>
-        <w:numPr>
-          <w:ilvl w:val="0"/>
-          <w:numId w:val="6"/>
-        </w:numPr>
-        <w:spacing w:after="0" w:afterAutospacing="0" w:line="288" w:lineRule="auto"/>
-        <w:ind w:left="720" w:hanging="360"/>
-        <w:rPr>
-          <w:u w:val="none"/>
-        </w:rPr>
-      </w:pPr>
-      <w:r>
-        <w:rPr>
-          <w:rtl w:val="0"/>
-        </w:rPr>
-        <w:t xml:space="preserve">Identify root cause, eradicate from there (out malware, disable bad accs, identify vulns, disable service)</w:t>
-      </w:r>
-    </w:p>
-    <w:p>
-      <w:pPr>
-        <w:numPr>
-          <w:ilvl w:val="0"/>
-          <w:numId w:val="6"/>
-        </w:numPr>
-        <w:spacing w:after="25" w:line="288" w:lineRule="auto"/>
-        <w:ind w:left="720" w:hanging="360"/>
-        <w:rPr>
-          <w:u w:val="none"/>
-        </w:rPr>
-      </w:pPr>
-      <w:r>
-        <w:rPr>
-          <w:rtl w:val="0"/>
-        </w:rPr>
-        <w:t xml:space="preserve">After adversary eradication, work on restoring normal ops and secure as best as possible (restore from backup, patch, rotate, change perms + firewalls)</w:t>
-      </w:r>
-    </w:p>
-    <w:p>
-      <w:pPr>
-        <w:spacing w:after="25" w:line="288" w:lineRule="auto"/>
-        <w:ind w:left="0" w:firstLine="0"/>
+        <w:t xml:space="preserve">Post-Incident Activity</w:t>
+      </w:r>
+    </w:p>
+    <w:p>
+      <w:pPr>
         <w:rPr/>
       </w:pPr>
       <w:r>
         <w:rPr>
           <w:rtl w:val="0"/>
         </w:rPr>
-      </w:r>
-    </w:p>
-    <w:p>
-      <w:pPr>
-        <w:spacing w:after="25" w:line="288" w:lineRule="auto"/>
-        <w:rPr>
-          <w:sz w:val="24"/>
-          <w:szCs w:val="24"/>
-        </w:rPr>
-      </w:pPr>
-      <w:r>
-        <w:rPr>
-          <w:rtl w:val="0"/>
-        </w:rPr>
-      </w:r>
-    </w:p>
-    <w:p>
-      <w:pPr>
-        <w:pStyle w:val="Heading3"/>
-        <w:spacing w:after="25" w:before="0" w:line="288" w:lineRule="auto"/>
-        <w:rPr>
-          <w:color w:val="000000"/>
-          <w:sz w:val="32"/>
-          <w:szCs w:val="32"/>
-        </w:rPr>
-      </w:pPr>
-      <w:bookmarkStart w:colFirst="0" w:colLast="0" w:name="_mcghyr71vpgq" w:id="6"/>
-      <w:bookmarkEnd w:id="6"/>
-      <w:r>
-        <w:rPr>
-          <w:color w:val="000000"/>
-          <w:sz w:val="32"/>
-          <w:szCs w:val="32"/>
-          <w:rtl w:val="0"/>
-        </w:rPr>
-        <w:t xml:space="preserve">Post-Incident Activity</w:t>
+        <w:t xml:space="preserve">After an</w:t>
       </w:r>
     </w:p>
     <w:p>
@@ -577,9 +483,6 @@
         </w:numPr>
         <w:spacing w:after="0" w:afterAutospacing="0" w:line="288" w:lineRule="auto"/>
         <w:ind w:left="720" w:hanging="360"/>
-        <w:rPr>
-          <w:u w:val="none"/>
-        </w:rPr>
       </w:pPr>
       <w:r>
         <w:rPr>
@@ -596,15 +499,12 @@
         </w:numPr>
         <w:spacing w:after="0" w:afterAutospacing="0" w:line="288" w:lineRule="auto"/>
         <w:ind w:left="720" w:hanging="360"/>
-        <w:rPr>
-          <w:u w:val="none"/>
-        </w:rPr>
-      </w:pPr>
-      <w:r>
-        <w:rPr>
-          <w:rtl w:val="0"/>
-        </w:rPr>
-        <w:t xml:space="preserve">Guideline dev for preventative measures, remediate vulns, addl solutions and operational protocol</w:t>
+      </w:pPr>
+      <w:r>
+        <w:rPr>
+          <w:rtl w:val="0"/>
+        </w:rPr>
+        <w:t xml:space="preserve">Guideline dev for preventative measures, remediate vulns, addl solutions and full operations protocol</w:t>
       </w:r>
     </w:p>
     <w:p>
@@ -615,9 +515,6 @@
         </w:numPr>
         <w:spacing w:after="0" w:afterAutospacing="0" w:line="288" w:lineRule="auto"/>
         <w:ind w:left="720" w:hanging="360"/>
-        <w:rPr>
-          <w:u w:val="none"/>
-        </w:rPr>
       </w:pPr>
       <w:r>
         <w:rPr>
@@ -634,9 +531,6 @@
         </w:numPr>
         <w:spacing w:after="25" w:line="288" w:lineRule="auto"/>
         <w:ind w:left="720" w:hanging="360"/>
-        <w:rPr>
-          <w:u w:val="none"/>
-        </w:rPr>
       </w:pPr>
       <w:r>
         <w:rPr>
@@ -648,7 +542,17 @@
     <w:p>
       <w:pPr>
         <w:spacing w:after="25" w:line="288" w:lineRule="auto"/>
-        <w:ind w:left="0" w:firstLine="0"/>
+        <w:rPr/>
+      </w:pPr>
+      <w:r>
+        <w:rPr>
+          <w:rtl w:val="0"/>
+        </w:rPr>
+      </w:r>
+    </w:p>
+    <w:p>
+      <w:pPr>
+        <w:spacing w:after="25" w:line="288" w:lineRule="auto"/>
         <w:rPr/>
       </w:pPr>
       <w:r>
@@ -661,33 +565,15 @@
       <w:pPr>
         <w:pStyle w:val="Heading3"/>
         <w:spacing w:after="25" w:before="0" w:line="288" w:lineRule="auto"/>
+        <w:rPr/>
+      </w:pPr>
+      <w:bookmarkStart w:colFirst="0" w:colLast="0" w:name="_fwgwyr1pwt69" w:id="7"/>
+      <w:bookmarkEnd w:id="7"/>
+      <w:r>
         <w:rPr>
           <w:color w:val="000000"/>
           <w:sz w:val="32"/>
           <w:szCs w:val="32"/>
-        </w:rPr>
-      </w:pPr>
-      <w:bookmarkStart w:colFirst="0" w:colLast="0" w:name="_5fek18baqatj" w:id="7"/>
-      <w:bookmarkEnd w:id="7"/>
-      <w:r>
-        <w:rPr>
-          <w:rtl w:val="0"/>
-        </w:rPr>
-      </w:r>
-    </w:p>
-    <w:p>
-      <w:pPr>
-        <w:pStyle w:val="Heading3"/>
-        <w:spacing w:after="25" w:before="0" w:line="288" w:lineRule="auto"/>
-        <w:rPr/>
-      </w:pPr>
-      <w:bookmarkStart w:colFirst="0" w:colLast="0" w:name="_fwgwyr1pwt69" w:id="8"/>
-      <w:bookmarkEnd w:id="8"/>
-      <w:r>
-        <w:rPr>
-          <w:color w:val="000000"/>
-          <w:sz w:val="32"/>
-          <w:szCs w:val="32"/>
           <w:rtl w:val="0"/>
         </w:rPr>
         <w:t xml:space="preserve">Sources</w:t>
@@ -702,11 +588,10 @@
       <w:pPr>
         <w:numPr>
           <w:ilvl w:val="0"/>
-          <w:numId w:val="4"/>
+          <w:numId w:val="5"/>
         </w:numPr>
         <w:spacing w:after="0" w:afterAutospacing="0" w:line="288" w:lineRule="auto"/>
         <w:ind w:left="720" w:hanging="360"/>
-        <w:rPr/>
       </w:pPr>
       <w:hyperlink r:id="rId6">
         <w:r>
@@ -729,7 +614,7 @@
       <w:pPr>
         <w:numPr>
           <w:ilvl w:val="0"/>
-          <w:numId w:val="4"/>
+          <w:numId w:val="5"/>
         </w:numPr>
         <w:spacing w:after="0" w:afterAutospacing="0" w:line="288" w:lineRule="auto"/>
         <w:ind w:left="720" w:hanging="360"/>
@@ -760,7 +645,7 @@
       <w:pPr>
         <w:numPr>
           <w:ilvl w:val="0"/>
-          <w:numId w:val="4"/>
+          <w:numId w:val="5"/>
         </w:numPr>
         <w:spacing w:after="0" w:afterAutospacing="0" w:line="288" w:lineRule="auto"/>
         <w:ind w:left="720" w:hanging="360"/>
@@ -791,7 +676,7 @@
       <w:pPr>
         <w:numPr>
           <w:ilvl w:val="0"/>
-          <w:numId w:val="4"/>
+          <w:numId w:val="5"/>
         </w:numPr>
         <w:spacing w:after="0" w:afterAutospacing="0" w:line="288" w:lineRule="auto"/>
         <w:ind w:left="720" w:hanging="360"/>
@@ -822,7 +707,7 @@
       <w:pPr>
         <w:numPr>
           <w:ilvl w:val="0"/>
-          <w:numId w:val="4"/>
+          <w:numId w:val="5"/>
         </w:numPr>
         <w:spacing w:after="0" w:afterAutospacing="0" w:line="288" w:lineRule="auto"/>
         <w:ind w:left="720" w:hanging="360"/>
@@ -853,7 +738,7 @@
       <w:pPr>
         <w:numPr>
           <w:ilvl w:val="0"/>
-          <w:numId w:val="4"/>
+          <w:numId w:val="5"/>
         </w:numPr>
         <w:spacing w:after="25" w:line="288" w:lineRule="auto"/>
         <w:ind w:left="720" w:hanging="360"/>
@@ -879,16 +764,26 @@
         </w:rPr>
         <w:t xml:space="preserve"> </w:t>
       </w:r>
+      <w:r>
+        <w:rPr>
+          <w:rtl w:val="0"/>
+        </w:rPr>
+      </w:r>
+    </w:p>
+    <w:p>
+      <w:pPr>
+        <w:rPr/>
+      </w:pPr>
+      <w:r>
+        <w:rPr>
+          <w:rtl w:val="0"/>
+        </w:rPr>
+      </w:r>
     </w:p>
     <w:p>
       <w:pPr>
         <w:spacing w:after="25" w:line="288" w:lineRule="auto"/>
-        <w:ind w:left="0" w:firstLine="0"/>
-        <w:rPr>
-          <w:i w:val="1"/>
-          <w:sz w:val="24"/>
-          <w:szCs w:val="24"/>
-        </w:rPr>
+        <w:rPr/>
       </w:pPr>
       <w:r>
         <w:rPr>
@@ -899,12 +794,7 @@
     <w:p>
       <w:pPr>
         <w:spacing w:after="25" w:line="288" w:lineRule="auto"/>
-        <w:ind w:left="0" w:firstLine="0"/>
-        <w:rPr>
-          <w:i w:val="1"/>
-          <w:sz w:val="24"/>
-          <w:szCs w:val="24"/>
-        </w:rPr>
+        <w:rPr/>
       </w:pPr>
       <w:r>
         <w:rPr>
@@ -915,12 +805,7 @@
     <w:p>
       <w:pPr>
         <w:spacing w:after="25" w:line="288" w:lineRule="auto"/>
-        <w:ind w:left="0" w:firstLine="0"/>
-        <w:rPr>
-          <w:i w:val="1"/>
-          <w:sz w:val="24"/>
-          <w:szCs w:val="24"/>
-        </w:rPr>
+        <w:rPr/>
       </w:pPr>
       <w:r>
         <w:rPr>
@@ -931,12 +816,7 @@
     <w:p>
       <w:pPr>
         <w:spacing w:after="25" w:line="288" w:lineRule="auto"/>
-        <w:ind w:left="0" w:firstLine="0"/>
-        <w:rPr>
-          <w:i w:val="1"/>
-          <w:sz w:val="24"/>
-          <w:szCs w:val="24"/>
-        </w:rPr>
+        <w:rPr/>
       </w:pPr>
       <w:r>
         <w:rPr>
@@ -947,12 +827,7 @@
     <w:p>
       <w:pPr>
         <w:spacing w:after="25" w:line="288" w:lineRule="auto"/>
-        <w:ind w:left="0" w:firstLine="0"/>
-        <w:rPr>
-          <w:i w:val="1"/>
-          <w:sz w:val="24"/>
-          <w:szCs w:val="24"/>
-        </w:rPr>
+        <w:rPr/>
       </w:pPr>
       <w:r>
         <w:rPr>
@@ -963,12 +838,7 @@
     <w:p>
       <w:pPr>
         <w:spacing w:after="25" w:line="288" w:lineRule="auto"/>
-        <w:ind w:left="0" w:firstLine="0"/>
-        <w:rPr>
-          <w:i w:val="1"/>
-          <w:sz w:val="24"/>
-          <w:szCs w:val="24"/>
-        </w:rPr>
+        <w:rPr/>
       </w:pPr>
       <w:r>
         <w:rPr>
@@ -979,12 +849,7 @@
     <w:p>
       <w:pPr>
         <w:spacing w:after="25" w:line="288" w:lineRule="auto"/>
-        <w:ind w:left="0" w:firstLine="0"/>
-        <w:rPr>
-          <w:i w:val="1"/>
-          <w:sz w:val="24"/>
-          <w:szCs w:val="24"/>
-        </w:rPr>
+        <w:rPr/>
       </w:pPr>
       <w:r>
         <w:rPr>
@@ -995,12 +860,7 @@
     <w:p>
       <w:pPr>
         <w:spacing w:after="25" w:line="288" w:lineRule="auto"/>
-        <w:ind w:left="0" w:firstLine="0"/>
-        <w:rPr>
-          <w:i w:val="1"/>
-          <w:sz w:val="24"/>
-          <w:szCs w:val="24"/>
-        </w:rPr>
+        <w:rPr/>
       </w:pPr>
       <w:r>
         <w:rPr>
@@ -1011,12 +871,7 @@
     <w:p>
       <w:pPr>
         <w:spacing w:after="25" w:line="288" w:lineRule="auto"/>
-        <w:ind w:left="0" w:firstLine="0"/>
-        <w:rPr>
-          <w:i w:val="1"/>
-          <w:sz w:val="24"/>
-          <w:szCs w:val="24"/>
-        </w:rPr>
+        <w:rPr/>
       </w:pPr>
       <w:r>
         <w:rPr>
@@ -1027,12 +882,7 @@
     <w:p>
       <w:pPr>
         <w:spacing w:after="25" w:line="288" w:lineRule="auto"/>
-        <w:ind w:left="0" w:firstLine="0"/>
-        <w:rPr>
-          <w:i w:val="1"/>
-          <w:sz w:val="24"/>
-          <w:szCs w:val="24"/>
-        </w:rPr>
+        <w:rPr/>
       </w:pPr>
       <w:r>
         <w:rPr>
@@ -1043,12 +893,7 @@
     <w:p>
       <w:pPr>
         <w:spacing w:after="25" w:line="288" w:lineRule="auto"/>
-        <w:ind w:left="0" w:firstLine="0"/>
-        <w:rPr>
-          <w:i w:val="1"/>
-          <w:sz w:val="24"/>
-          <w:szCs w:val="24"/>
-        </w:rPr>
+        <w:rPr/>
       </w:pPr>
       <w:r>
         <w:rPr>
@@ -1059,12 +904,7 @@
     <w:p>
       <w:pPr>
         <w:spacing w:after="25" w:line="288" w:lineRule="auto"/>
-        <w:ind w:left="0" w:firstLine="0"/>
-        <w:rPr>
-          <w:i w:val="1"/>
-          <w:sz w:val="24"/>
-          <w:szCs w:val="24"/>
-        </w:rPr>
+        <w:rPr/>
       </w:pPr>
       <w:r>
         <w:rPr>
@@ -1075,12 +915,7 @@
     <w:p>
       <w:pPr>
         <w:spacing w:after="25" w:line="288" w:lineRule="auto"/>
-        <w:ind w:left="0" w:firstLine="0"/>
-        <w:rPr>
-          <w:i w:val="1"/>
-          <w:sz w:val="24"/>
-          <w:szCs w:val="24"/>
-        </w:rPr>
+        <w:rPr/>
       </w:pPr>
       <w:r>
         <w:rPr>
@@ -1091,12 +926,7 @@
     <w:p>
       <w:pPr>
         <w:spacing w:after="25" w:line="288" w:lineRule="auto"/>
-        <w:ind w:left="0" w:firstLine="0"/>
-        <w:rPr>
-          <w:i w:val="1"/>
-          <w:sz w:val="24"/>
-          <w:szCs w:val="24"/>
-        </w:rPr>
+        <w:rPr/>
       </w:pPr>
       <w:r>
         <w:rPr>
@@ -1107,12 +937,117 @@
     <w:p>
       <w:pPr>
         <w:spacing w:after="25" w:line="288" w:lineRule="auto"/>
-        <w:ind w:left="0" w:firstLine="0"/>
-        <w:rPr>
-          <w:i w:val="1"/>
-          <w:sz w:val="24"/>
-          <w:szCs w:val="24"/>
-        </w:rPr>
+        <w:rPr/>
+      </w:pPr>
+      <w:r>
+        <w:rPr>
+          <w:rtl w:val="0"/>
+        </w:rPr>
+      </w:r>
+    </w:p>
+    <w:p>
+      <w:pPr>
+        <w:spacing w:after="25" w:line="288" w:lineRule="auto"/>
+        <w:rPr/>
+      </w:pPr>
+      <w:r>
+        <w:rPr>
+          <w:rtl w:val="0"/>
+        </w:rPr>
+      </w:r>
+    </w:p>
+    <w:p>
+      <w:pPr>
+        <w:spacing w:after="25" w:line="288" w:lineRule="auto"/>
+        <w:rPr/>
+      </w:pPr>
+      <w:r>
+        <w:rPr>
+          <w:rtl w:val="0"/>
+        </w:rPr>
+      </w:r>
+    </w:p>
+    <w:p>
+      <w:pPr>
+        <w:spacing w:after="25" w:line="288" w:lineRule="auto"/>
+        <w:rPr/>
+      </w:pPr>
+      <w:r>
+        <w:rPr>
+          <w:rtl w:val="0"/>
+        </w:rPr>
+      </w:r>
+    </w:p>
+    <w:p>
+      <w:pPr>
+        <w:spacing w:after="25" w:line="288" w:lineRule="auto"/>
+        <w:rPr/>
+      </w:pPr>
+      <w:r>
+        <w:rPr>
+          <w:rtl w:val="0"/>
+        </w:rPr>
+      </w:r>
+    </w:p>
+    <w:p>
+      <w:pPr>
+        <w:spacing w:after="25" w:line="288" w:lineRule="auto"/>
+        <w:rPr/>
+      </w:pPr>
+      <w:r>
+        <w:rPr>
+          <w:rtl w:val="0"/>
+        </w:rPr>
+      </w:r>
+    </w:p>
+    <w:p>
+      <w:pPr>
+        <w:spacing w:after="25" w:line="288" w:lineRule="auto"/>
+        <w:rPr/>
+      </w:pPr>
+      <w:r>
+        <w:rPr>
+          <w:rtl w:val="0"/>
+        </w:rPr>
+      </w:r>
+    </w:p>
+    <w:p>
+      <w:pPr>
+        <w:spacing w:after="25" w:line="288" w:lineRule="auto"/>
+        <w:rPr/>
+      </w:pPr>
+      <w:r>
+        <w:rPr>
+          <w:rtl w:val="0"/>
+        </w:rPr>
+      </w:r>
+    </w:p>
+    <w:p>
+      <w:pPr>
+        <w:spacing w:after="25" w:line="288" w:lineRule="auto"/>
+        <w:rPr/>
+      </w:pPr>
+      <w:r>
+        <w:rPr>
+          <w:rtl w:val="0"/>
+        </w:rPr>
+      </w:r>
+    </w:p>
+    <w:p>
+      <w:pPr>
+        <w:spacing w:after="25" w:line="288" w:lineRule="auto"/>
+        <w:rPr/>
+      </w:pPr>
+      <w:r>
+        <w:rPr>
+          <w:rtl w:val="0"/>
+        </w:rPr>
+      </w:r>
+    </w:p>
+    <w:p>
+      <w:pPr>
+        <w:spacing w:after="25" w:line="288" w:lineRule="auto"/>
+        <w:rPr/>
       </w:pPr>
       <w:r>
         <w:rPr>
@@ -1127,8 +1062,8 @@
         <w:jc w:val="center"/>
         <w:rPr/>
       </w:pPr>
-      <w:bookmarkStart w:colFirst="0" w:colLast="0" w:name="_qx1dqfrqoi4c" w:id="9"/>
-      <w:bookmarkEnd w:id="9"/>
+      <w:bookmarkStart w:colFirst="0" w:colLast="0" w:name="_qx1dqfrqoi4c" w:id="8"/>
+      <w:bookmarkEnd w:id="8"/>
       <w:r>
         <w:rPr>
           <w:rtl w:val="0"/>
@@ -2861,15 +2796,7 @@
                 <w:szCs w:val="28"/>
                 <w:rtl w:val="0"/>
               </w:rPr>
-              <w:t xml:space="preserve">(</w:t>
-            </w:r>
-            <w:r>
-              <w:rPr>
-                <w:sz w:val="28"/>
-                <w:szCs w:val="28"/>
-                <w:rtl w:val="0"/>
-              </w:rPr>
-              <w:t xml:space="preserve">Steps to take in order to patch exploited machines and prevent further vulnerability.)</w:t>
+              <w:t xml:space="preserve">(Steps to take in order to patch exploited machines and prevent further vulnerability.)</w:t>
             </w:r>
           </w:p>
           <w:p>
@@ -2965,15 +2892,7 @@
                 <w:szCs w:val="28"/>
                 <w:rtl w:val="0"/>
               </w:rPr>
-              <w:t xml:space="preserve">(</w:t>
-            </w:r>
-            <w:r>
-              <w:rPr>
-                <w:sz w:val="28"/>
-                <w:szCs w:val="28"/>
-                <w:rtl w:val="0"/>
-              </w:rPr>
-              <w:t xml:space="preserve">Additional artifacts related to the incident should be listed in this section. This can be text, code, or pictures.)</w:t>
+              <w:t xml:space="preserve">(Additional artifacts related to the incident should be listed in this section. This can be text, code, or pictures.)</w:t>
             </w:r>
           </w:p>
           <w:p>
@@ -2999,7 +2918,6 @@
     <w:p>
       <w:pPr>
         <w:spacing w:after="240" w:before="240" w:line="240" w:lineRule="auto"/>
-        <w:ind w:left="0" w:firstLine="0"/>
         <w:rPr>
           <w:sz w:val="20"/>
           <w:szCs w:val="20"/>
@@ -3038,7 +2956,6 @@
     <w:p>
       <w:pPr>
         <w:spacing w:after="240" w:before="240" w:line="240" w:lineRule="auto"/>
-        <w:ind w:left="0" w:firstLine="0"/>
         <w:rPr>
           <w:sz w:val="20"/>
           <w:szCs w:val="20"/>
@@ -3050,8 +2967,18 @@
         </w:rPr>
       </w:r>
     </w:p>
+    <w:p>
+      <w:pPr>
+        <w:spacing w:after="25" w:line="288" w:lineRule="auto"/>
+        <w:rPr/>
+      </w:pPr>
+      <w:r>
+        <w:rPr>
+          <w:rtl w:val="0"/>
+        </w:rPr>
+      </w:r>
+    </w:p>
     <w:sectPr>
-      <w:headerReference r:id="rId13" w:type="default"/>
       <w:pgSz w:h="15840" w:w="12240" w:orient="portrait"/>
       <w:pgMar w:bottom="1440" w:top="1440" w:left="1440" w:right="1440" w:header="720" w:footer="720"/>
       <w:pgNumType w:start="1"/>
@@ -3060,21 +2987,6 @@
 </w:document>
 </file>
 
-<file path=word/header1.xml><?xml version="1.0" encoding="utf-8"?>
-<w:hdr xmlns:mc="http://schemas.openxmlformats.org/markup-compatibility/2006" xmlns:o="urn:schemas-microsoft-com:office:office" xmlns:r="http://schemas.openxmlformats.org/officeDocument/2006/relationships" xmlns:m="http://schemas.openxmlformats.org/officeDocument/2006/math" xmlns:v="urn:schemas-microsoft-com:vml" xmlns:wp="http://schemas.openxmlformats.org/drawingml/2006/wordprocessingDrawing" xmlns:w10="urn:schemas-microsoft-com:office:word" xmlns:w="http://schemas.openxmlformats.org/wordprocessingml/2006/main" xmlns:wne="http://schemas.microsoft.com/office/word/2006/wordml" xmlns:sl="http://schemas.openxmlformats.org/schemaLibrary/2006/main" xmlns:a="http://schemas.openxmlformats.org/drawingml/2006/main" xmlns:pic="http://schemas.openxmlformats.org/drawingml/2006/picture" xmlns:c="http://schemas.openxmlformats.org/drawingml/2006/chart" xmlns:lc="http://schemas.openxmlformats.org/drawingml/2006/lockedCanvas" xmlns:dgm="http://schemas.openxmlformats.org/drawingml/2006/diagram" xmlns:wps="http://schemas.microsoft.com/office/word/2010/wordprocessingShape" xmlns:wpg="http://schemas.microsoft.com/office/word/2010/wordprocessingGroup" xmlns:w14="http://schemas.microsoft.com/office/word/2010/wordml" xmlns:w15="http://schemas.microsoft.com/office/word/2012/wordml" xmlns:w16="http://schemas.microsoft.com/office/word/2018/wordml" xmlns:w16cex="http://schemas.microsoft.com/office/word/2018/wordml/cex" xmlns:w16cid="http://schemas.microsoft.com/office/word/2016/wordml/cid" xmlns="http://schemas.microsoft.com/office/tasks/2019/documenttasks" xmlns:cr="http://schemas.microsoft.com/office/comments/2020/reactions">
-  <w:p>
-    <w:pPr>
-      <w:rPr/>
-    </w:pPr>
-    <w:r>
-      <w:rPr>
-        <w:rtl w:val="0"/>
-      </w:rPr>
-    </w:r>
-  </w:p>
-</w:hdr>
-</file>
-
 <file path=word/numbering.xml><?xml version="1.0" encoding="utf-8"?>
 <w:numbering xmlns:mc="http://schemas.openxmlformats.org/markup-compatibility/2006" xmlns:o="urn:schemas-microsoft-com:office:office" xmlns:r="http://schemas.openxmlformats.org/officeDocument/2006/relationships" xmlns:m="http://schemas.openxmlformats.org/officeDocument/2006/math" xmlns:v="urn:schemas-microsoft-com:vml" xmlns:wp="http://schemas.openxmlformats.org/drawingml/2006/wordprocessingDrawing" xmlns:w10="urn:schemas-microsoft-com:office:word" xmlns:w="http://schemas.openxmlformats.org/wordprocessingml/2006/main" xmlns:wne="http://schemas.microsoft.com/office/word/2006/wordml" xmlns:sl="http://schemas.openxmlformats.org/schemaLibrary/2006/main" xmlns:a="http://schemas.openxmlformats.org/drawingml/2006/main" xmlns:pic="http://schemas.openxmlformats.org/drawingml/2006/picture" xmlns:c="http://schemas.openxmlformats.org/drawingml/2006/chart" xmlns:lc="http://schemas.openxmlformats.org/drawingml/2006/lockedCanvas" xmlns:dgm="http://schemas.openxmlformats.org/drawingml/2006/diagram" xmlns:wps="http://schemas.microsoft.com/office/word/2010/wordprocessingShape" xmlns:wpg="http://schemas.microsoft.com/office/word/2010/wordprocessingGroup" xmlns:w14="http://schemas.microsoft.com/office/word/2010/wordml" xmlns:w15="http://schemas.microsoft.com/office/word/2012/wordml" xmlns:w16="http://schemas.microsoft.com/office/word/2018/wordml" xmlns:w16cex="http://schemas.microsoft.com/office/word/2018/wordml/cex" xmlns:w16cid="http://schemas.microsoft.com/office/word/2016/wordml/cid" xmlns="http://schemas.microsoft.com/office/tasks/2019/documenttasks" xmlns:cr="http://schemas.microsoft.com/office/comments/2020/reactions">
   <w:abstractNum w:abstractNumId="1">
@@ -3628,116 +3540,6 @@
     </w:lvl>
   </w:abstractNum>
   <w:abstractNum w:abstractNumId="6">
-    <w:lvl w:ilvl="0">
-      <w:start w:val="1"/>
-      <w:numFmt w:val="bullet"/>
-      <w:lvlText w:val="●"/>
-      <w:lvlJc w:val="left"/>
-      <w:pPr>
-        <w:ind w:left="720" w:hanging="360"/>
-      </w:pPr>
-      <w:rPr>
-        <w:u w:val="none"/>
-      </w:rPr>
-    </w:lvl>
-    <w:lvl w:ilvl="1">
-      <w:start w:val="1"/>
-      <w:numFmt w:val="bullet"/>
-      <w:lvlText w:val="○"/>
-      <w:lvlJc w:val="left"/>
-      <w:pPr>
-        <w:ind w:left="1440" w:hanging="360"/>
-      </w:pPr>
-      <w:rPr>
-        <w:u w:val="none"/>
-      </w:rPr>
-    </w:lvl>
-    <w:lvl w:ilvl="2">
-      <w:start w:val="1"/>
-      <w:numFmt w:val="bullet"/>
-      <w:lvlText w:val="■"/>
-      <w:lvlJc w:val="left"/>
-      <w:pPr>
-        <w:ind w:left="2160" w:hanging="360"/>
-      </w:pPr>
-      <w:rPr>
-        <w:u w:val="none"/>
-      </w:rPr>
-    </w:lvl>
-    <w:lvl w:ilvl="3">
-      <w:start w:val="1"/>
-      <w:numFmt w:val="bullet"/>
-      <w:lvlText w:val="●"/>
-      <w:lvlJc w:val="left"/>
-      <w:pPr>
-        <w:ind w:left="2880" w:hanging="360"/>
-      </w:pPr>
-      <w:rPr>
-        <w:u w:val="none"/>
-      </w:rPr>
-    </w:lvl>
-    <w:lvl w:ilvl="4">
-      <w:start w:val="1"/>
-      <w:numFmt w:val="bullet"/>
-      <w:lvlText w:val="○"/>
-      <w:lvlJc w:val="left"/>
-      <w:pPr>
-        <w:ind w:left="3600" w:hanging="360"/>
-      </w:pPr>
-      <w:rPr>
-        <w:u w:val="none"/>
-      </w:rPr>
-    </w:lvl>
-    <w:lvl w:ilvl="5">
-      <w:start w:val="1"/>
-      <w:numFmt w:val="bullet"/>
-      <w:lvlText w:val="■"/>
-      <w:lvlJc w:val="left"/>
-      <w:pPr>
-        <w:ind w:left="4320" w:hanging="360"/>
-      </w:pPr>
-      <w:rPr>
-        <w:u w:val="none"/>
-      </w:rPr>
-    </w:lvl>
-    <w:lvl w:ilvl="6">
-      <w:start w:val="1"/>
-      <w:numFmt w:val="bullet"/>
-      <w:lvlText w:val="●"/>
-      <w:lvlJc w:val="left"/>
-      <w:pPr>
-        <w:ind w:left="5040" w:hanging="360"/>
-      </w:pPr>
-      <w:rPr>
-        <w:u w:val="none"/>
-      </w:rPr>
-    </w:lvl>
-    <w:lvl w:ilvl="7">
-      <w:start w:val="1"/>
-      <w:numFmt w:val="bullet"/>
-      <w:lvlText w:val="○"/>
-      <w:lvlJc w:val="left"/>
-      <w:pPr>
-        <w:ind w:left="5760" w:hanging="360"/>
-      </w:pPr>
-      <w:rPr>
-        <w:u w:val="none"/>
-      </w:rPr>
-    </w:lvl>
-    <w:lvl w:ilvl="8">
-      <w:start w:val="1"/>
-      <w:numFmt w:val="bullet"/>
-      <w:lvlText w:val="■"/>
-      <w:lvlJc w:val="left"/>
-      <w:pPr>
-        <w:ind w:left="6480" w:hanging="360"/>
-      </w:pPr>
-      <w:rPr>
-        <w:u w:val="none"/>
-      </w:rPr>
-    </w:lvl>
-  </w:abstractNum>
-  <w:abstractNum w:abstractNumId="7">
     <w:lvl w:ilvl="0">
       <w:start w:val="1"/>
       <w:numFmt w:val="bullet"/>
@@ -3864,9 +3666,6 @@
   </w:num>
   <w:num w:numId="6">
     <w:abstractNumId w:val="6"/>
-  </w:num>
-  <w:num w:numId="7">
-    <w:abstractNumId w:val="7"/>
   </w:num>
 </w:numbering>
 </file>

</xml_diff>